<commit_message>
Fix nested list handling and ordered list detection
- Extract indent level from margin-left style (0.5in increments)
- Detect ordered vs unordered by examining marker text (1., a., i. vs bullets)
- Build proper nested list structures in post-processing
- Update RST formatter to use #. for auto-numbered lists
- Use 2-space indent for nested lists (RST standard)
- Skip Courier New font spans (used for 'o' bullets)
- Bump version to 1.0.10

Co-Authored-By: Claude Opus 4.5 <noreply@anthropic.com>
</commit_message>
<xml_diff>
--- a/sample_docs/Hi.docx
+++ b/sample_docs/Hi.docx
@@ -15,12 +15,156 @@
         <w:t>Hi. I am a word document</w:t>
       </w:r>
     </w:p>
-    <w:p/>
+    <w:p>
+      <w:r>
+        <w:t xml:space="preserve">Text </w:t>
+      </w:r>
+      <w:r>
+        <w:rPr>
+          <w:b/>
+          <w:bCs/>
+        </w:rPr>
+        <w:t>bold</w:t>
+      </w:r>
+      <w:r>
+        <w:t xml:space="preserve"> text</w:t>
+      </w:r>
+    </w:p>
+    <w:p>
+      <w:r>
+        <w:t xml:space="preserve">Text </w:t>
+      </w:r>
+      <w:r>
+        <w:rPr>
+          <w:i/>
+          <w:iCs/>
+        </w:rPr>
+        <w:t>italic</w:t>
+      </w:r>
+      <w:r>
+        <w:t xml:space="preserve"> text</w:t>
+      </w:r>
+    </w:p>
+    <w:p>
+      <w:r>
+        <w:t xml:space="preserve">Text </w:t>
+      </w:r>
+      <w:proofErr w:type="spellStart"/>
+      <w:r>
+        <w:rPr>
+          <w:b/>
+          <w:bCs/>
+          <w:i/>
+          <w:iCs/>
+        </w:rPr>
+        <w:t>bolditalic</w:t>
+      </w:r>
+      <w:proofErr w:type="spellEnd"/>
+      <w:r>
+        <w:t xml:space="preserve"> text</w:t>
+      </w:r>
+    </w:p>
+    <w:p>
+      <w:r>
+        <w:t xml:space="preserve">Text </w:t>
+      </w:r>
+      <w:proofErr w:type="gramStart"/>
+      <w:r>
+        <w:rPr>
+          <w:u w:val="single"/>
+        </w:rPr>
+        <w:t>underline</w:t>
+      </w:r>
+      <w:proofErr w:type="gramEnd"/>
+      <w:r>
+        <w:t xml:space="preserve"> text</w:t>
+      </w:r>
+    </w:p>
+    <w:p>
+      <w:r>
+        <w:t xml:space="preserve">Text </w:t>
+      </w:r>
+      <w:proofErr w:type="spellStart"/>
+      <w:r>
+        <w:rPr>
+          <w:b/>
+          <w:bCs/>
+          <w:u w:val="single"/>
+        </w:rPr>
+        <w:t>boldunderline</w:t>
+      </w:r>
+      <w:proofErr w:type="spellEnd"/>
+      <w:r>
+        <w:t xml:space="preserve"> text</w:t>
+      </w:r>
+    </w:p>
+    <w:p>
+      <w:r>
+        <w:t xml:space="preserve">Text </w:t>
+      </w:r>
+      <w:proofErr w:type="spellStart"/>
+      <w:r>
+        <w:rPr>
+          <w:b/>
+          <w:bCs/>
+          <w:i/>
+          <w:iCs/>
+          <w:u w:val="single"/>
+        </w:rPr>
+        <w:t>bolditalicunderline</w:t>
+      </w:r>
+      <w:proofErr w:type="spellEnd"/>
+      <w:r>
+        <w:t xml:space="preserve"> text</w:t>
+      </w:r>
+    </w:p>
+    <w:p>
+      <w:r>
+        <w:t xml:space="preserve">Text </w:t>
+      </w:r>
+      <w:proofErr w:type="spellStart"/>
+      <w:r>
+        <w:rPr>
+          <w:i/>
+          <w:iCs/>
+          <w:u w:val="single"/>
+        </w:rPr>
+        <w:t>italicunderline</w:t>
+      </w:r>
+      <w:proofErr w:type="spellEnd"/>
+      <w:r>
+        <w:t xml:space="preserve"> text</w:t>
+      </w:r>
+    </w:p>
     <w:p>
       <w:pPr>
         <w:pStyle w:val="Heading2"/>
       </w:pPr>
       <w:r>
+        <w:t>Header 2</w:t>
+      </w:r>
+    </w:p>
+    <w:p>
+      <w:pPr>
+        <w:pStyle w:val="Heading3"/>
+      </w:pPr>
+      <w:r>
+        <w:t>Header 3</w:t>
+      </w:r>
+    </w:p>
+    <w:p>
+      <w:pPr>
+        <w:pStyle w:val="Heading4"/>
+      </w:pPr>
+      <w:r>
+        <w:t>Header 4</w:t>
+      </w:r>
+    </w:p>
+    <w:p>
+      <w:pPr>
+        <w:pStyle w:val="Heading2"/>
+      </w:pPr>
+      <w:r>
         <w:t>Sampl</w:t>
       </w:r>
       <w:r>
@@ -41,6 +185,11 @@
       <w:proofErr w:type="gramEnd"/>
       <w:r>
         <w:t xml:space="preserve"> RST document</w:t>
+      </w:r>
+    </w:p>
+    <w:p>
+      <w:r>
+        <w:t>Bullet List</w:t>
       </w:r>
     </w:p>
     <w:p>
@@ -59,12 +208,36 @@
       <w:pPr>
         <w:pStyle w:val="ListParagraph"/>
         <w:numPr>
-          <w:ilvl w:val="0"/>
+          <w:ilvl w:val="1"/>
           <w:numId w:val="1"/>
         </w:numPr>
       </w:pPr>
       <w:r>
-        <w:t>Bullet 2</w:t>
+        <w:t>Nest Bullet 1</w:t>
+      </w:r>
+    </w:p>
+    <w:p>
+      <w:pPr>
+        <w:pStyle w:val="ListParagraph"/>
+        <w:numPr>
+          <w:ilvl w:val="1"/>
+          <w:numId w:val="1"/>
+        </w:numPr>
+      </w:pPr>
+      <w:r>
+        <w:t>Nest Bullet 2</w:t>
+      </w:r>
+    </w:p>
+    <w:p>
+      <w:pPr>
+        <w:pStyle w:val="ListParagraph"/>
+        <w:numPr>
+          <w:ilvl w:val="2"/>
+          <w:numId w:val="1"/>
+        </w:numPr>
+      </w:pPr>
+      <w:r>
+        <w:t>Nested Bullet 1</w:t>
       </w:r>
     </w:p>
     <w:p>
@@ -76,7 +249,19 @@
         </w:numPr>
       </w:pPr>
       <w:r>
-        <w:t>Bullet 3</w:t>
+        <w:t>Bullet 2</w:t>
+      </w:r>
+    </w:p>
+    <w:p>
+      <w:pPr>
+        <w:pStyle w:val="ListParagraph"/>
+        <w:numPr>
+          <w:ilvl w:val="1"/>
+          <w:numId w:val="1"/>
+        </w:numPr>
+      </w:pPr>
+      <w:r>
+        <w:t>Nest Bullet 1</w:t>
       </w:r>
     </w:p>
     <w:p>
@@ -88,10 +273,152 @@
         </w:numPr>
       </w:pPr>
       <w:r>
+        <w:t>Bullet 3</w:t>
+      </w:r>
+    </w:p>
+    <w:p>
+      <w:pPr>
+        <w:pStyle w:val="ListParagraph"/>
+        <w:numPr>
+          <w:ilvl w:val="0"/>
+          <w:numId w:val="1"/>
+        </w:numPr>
+      </w:pPr>
+      <w:r>
         <w:t>Bullet 4</w:t>
       </w:r>
     </w:p>
-    <w:p/>
+    <w:p>
+      <w:pPr>
+        <w:pStyle w:val="ListParagraph"/>
+        <w:numPr>
+          <w:ilvl w:val="1"/>
+          <w:numId w:val="1"/>
+        </w:numPr>
+      </w:pPr>
+      <w:r>
+        <w:t>Nest Bullet 1</w:t>
+      </w:r>
+    </w:p>
+    <w:p>
+      <w:r>
+        <w:t>Number List</w:t>
+      </w:r>
+    </w:p>
+    <w:p>
+      <w:pPr>
+        <w:pStyle w:val="ListParagraph"/>
+        <w:numPr>
+          <w:ilvl w:val="0"/>
+          <w:numId w:val="2"/>
+        </w:numPr>
+      </w:pPr>
+      <w:r>
+        <w:t>Number 1</w:t>
+      </w:r>
+    </w:p>
+    <w:p>
+      <w:pPr>
+        <w:pStyle w:val="ListParagraph"/>
+        <w:numPr>
+          <w:ilvl w:val="1"/>
+          <w:numId w:val="2"/>
+        </w:numPr>
+      </w:pPr>
+      <w:r>
+        <w:t>Letter a</w:t>
+      </w:r>
+    </w:p>
+    <w:p>
+      <w:pPr>
+        <w:pStyle w:val="ListParagraph"/>
+        <w:numPr>
+          <w:ilvl w:val="2"/>
+          <w:numId w:val="2"/>
+        </w:numPr>
+      </w:pPr>
+      <w:r>
+        <w:t xml:space="preserve">Letter </w:t>
+      </w:r>
+      <w:proofErr w:type="spellStart"/>
+      <w:r>
+        <w:t>i</w:t>
+      </w:r>
+      <w:proofErr w:type="spellEnd"/>
+    </w:p>
+    <w:p>
+      <w:pPr>
+        <w:pStyle w:val="ListParagraph"/>
+        <w:numPr>
+          <w:ilvl w:val="1"/>
+          <w:numId w:val="2"/>
+        </w:numPr>
+      </w:pPr>
+      <w:r>
+        <w:t>Letter b</w:t>
+      </w:r>
+    </w:p>
+    <w:p>
+      <w:pPr>
+        <w:pStyle w:val="ListParagraph"/>
+        <w:numPr>
+          <w:ilvl w:val="0"/>
+          <w:numId w:val="2"/>
+        </w:numPr>
+      </w:pPr>
+      <w:r>
+        <w:t>Number 2</w:t>
+      </w:r>
+    </w:p>
+    <w:p>
+      <w:pPr>
+        <w:pStyle w:val="ListParagraph"/>
+        <w:numPr>
+          <w:ilvl w:val="0"/>
+          <w:numId w:val="2"/>
+        </w:numPr>
+      </w:pPr>
+      <w:r>
+        <w:lastRenderedPageBreak/>
+        <w:t>Number 3</w:t>
+      </w:r>
+    </w:p>
+    <w:p>
+      <w:pPr>
+        <w:pStyle w:val="ListParagraph"/>
+        <w:numPr>
+          <w:ilvl w:val="1"/>
+          <w:numId w:val="2"/>
+        </w:numPr>
+      </w:pPr>
+      <w:r>
+        <w:t>Letter a</w:t>
+      </w:r>
+    </w:p>
+    <w:p>
+      <w:pPr>
+        <w:pStyle w:val="ListParagraph"/>
+        <w:numPr>
+          <w:ilvl w:val="1"/>
+          <w:numId w:val="2"/>
+        </w:numPr>
+      </w:pPr>
+      <w:r>
+        <w:t>Letter b</w:t>
+      </w:r>
+    </w:p>
+    <w:p>
+      <w:pPr>
+        <w:pStyle w:val="ListParagraph"/>
+        <w:numPr>
+          <w:ilvl w:val="0"/>
+          <w:numId w:val="2"/>
+        </w:numPr>
+      </w:pPr>
+      <w:r>
+        <w:t>Number 4</w:t>
+      </w:r>
+    </w:p>
     <w:p>
       <w:r>
         <w:t>Table</w:t>
@@ -486,7 +813,7 @@
           </mc:Choice>
           <mc:Fallback>
             <w:pict>
-              <v:rect w14:anchorId="1A49C367" id="Rectangle 3" o:spid="_x0000_s1026" style="position:absolute;margin-left:13.5pt;margin-top:78.55pt;width:129pt;height:48pt;z-index:251660288;visibility:visible;mso-wrap-style:square;mso-wrap-distance-left:9pt;mso-wrap-distance-top:0;mso-wrap-distance-right:9pt;mso-wrap-distance-bottom:0;mso-position-horizontal:absolute;mso-position-horizontal-relative:text;mso-position-vertical:absolute;mso-position-vertical-relative:text;v-text-anchor:middle" o:gfxdata="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" fillcolor="#156082 [3204]" strokecolor="#030e13 [484]" strokeweight="1pt"/>
+              <v:rect w14:anchorId="5F0A7D3C" id="Rectangle 3" o:spid="_x0000_s1026" style="position:absolute;margin-left:13.5pt;margin-top:78.55pt;width:129pt;height:48pt;z-index:251660288;visibility:visible;mso-wrap-style:square;mso-wrap-distance-left:9pt;mso-wrap-distance-top:0;mso-wrap-distance-right:9pt;mso-wrap-distance-bottom:0;mso-position-horizontal:absolute;mso-position-horizontal-relative:text;mso-position-vertical:absolute;mso-position-vertical-relative:text;v-text-anchor:middle" o:gfxdata="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" fillcolor="#156082 [3204]" strokecolor="#030e13 [484]" strokeweight="1pt"/>
             </w:pict>
           </mc:Fallback>
         </mc:AlternateContent>
@@ -529,7 +856,7 @@
           </mc:Choice>
           <mc:Fallback>
             <w:pict>
-              <v:shapetype w14:anchorId="00D15674" id="_x0000_t75" coordsize="21600,21600" o:spt="75" o:preferrelative="t" path="m@4@5l@4@11@9@11@9@5xe" filled="f" stroked="f">
+              <v:shapetype w14:anchorId="5CA0713A" id="_x0000_t75" coordsize="21600,21600" o:spt="75" o:preferrelative="t" path="m@4@5l@4@11@9@11@9@5xe" filled="f" stroked="f">
                 <v:stroke joinstyle="miter"/>
                 <v:formulas>
                   <v:f eqn="if lineDrawn pixelLineWidth 0"/>
@@ -584,7 +911,7 @@
         <w:rFonts w:ascii="Symbol" w:hAnsi="Symbol" w:hint="default"/>
       </w:rPr>
     </w:lvl>
-    <w:lvl w:ilvl="1" w:tplc="04090003" w:tentative="1">
+    <w:lvl w:ilvl="1" w:tplc="04090003">
       <w:start w:val="1"/>
       <w:numFmt w:val="bullet"/>
       <w:lvlText w:val="o"/>
@@ -596,7 +923,7 @@
         <w:rFonts w:ascii="Courier New" w:hAnsi="Courier New" w:cs="Courier New" w:hint="default"/>
       </w:rPr>
     </w:lvl>
-    <w:lvl w:ilvl="2" w:tplc="04090005" w:tentative="1">
+    <w:lvl w:ilvl="2" w:tplc="04090005">
       <w:start w:val="1"/>
       <w:numFmt w:val="bullet"/>
       <w:lvlText w:val=""/>
@@ -681,8 +1008,97 @@
       </w:rPr>
     </w:lvl>
   </w:abstractNum>
+  <w:abstractNum w:abstractNumId="1" w15:restartNumberingAfterBreak="0">
+    <w:nsid w:val="450E7185"/>
+    <w:multiLevelType w:val="hybridMultilevel"/>
+    <w:tmpl w:val="8138DD5C"/>
+    <w:lvl w:ilvl="0" w:tplc="0409000F">
+      <w:start w:val="1"/>
+      <w:numFmt w:val="decimal"/>
+      <w:lvlText w:val="%1."/>
+      <w:lvlJc w:val="left"/>
+      <w:pPr>
+        <w:ind w:left="720" w:hanging="360"/>
+      </w:pPr>
+    </w:lvl>
+    <w:lvl w:ilvl="1" w:tplc="04090019">
+      <w:start w:val="1"/>
+      <w:numFmt w:val="lowerLetter"/>
+      <w:lvlText w:val="%2."/>
+      <w:lvlJc w:val="left"/>
+      <w:pPr>
+        <w:ind w:left="1440" w:hanging="360"/>
+      </w:pPr>
+    </w:lvl>
+    <w:lvl w:ilvl="2" w:tplc="0409001B">
+      <w:start w:val="1"/>
+      <w:numFmt w:val="lowerRoman"/>
+      <w:lvlText w:val="%3."/>
+      <w:lvlJc w:val="right"/>
+      <w:pPr>
+        <w:ind w:left="2160" w:hanging="180"/>
+      </w:pPr>
+    </w:lvl>
+    <w:lvl w:ilvl="3" w:tplc="0409000F" w:tentative="1">
+      <w:start w:val="1"/>
+      <w:numFmt w:val="decimal"/>
+      <w:lvlText w:val="%4."/>
+      <w:lvlJc w:val="left"/>
+      <w:pPr>
+        <w:ind w:left="2880" w:hanging="360"/>
+      </w:pPr>
+    </w:lvl>
+    <w:lvl w:ilvl="4" w:tplc="04090019" w:tentative="1">
+      <w:start w:val="1"/>
+      <w:numFmt w:val="lowerLetter"/>
+      <w:lvlText w:val="%5."/>
+      <w:lvlJc w:val="left"/>
+      <w:pPr>
+        <w:ind w:left="3600" w:hanging="360"/>
+      </w:pPr>
+    </w:lvl>
+    <w:lvl w:ilvl="5" w:tplc="0409001B" w:tentative="1">
+      <w:start w:val="1"/>
+      <w:numFmt w:val="lowerRoman"/>
+      <w:lvlText w:val="%6."/>
+      <w:lvlJc w:val="right"/>
+      <w:pPr>
+        <w:ind w:left="4320" w:hanging="180"/>
+      </w:pPr>
+    </w:lvl>
+    <w:lvl w:ilvl="6" w:tplc="0409000F" w:tentative="1">
+      <w:start w:val="1"/>
+      <w:numFmt w:val="decimal"/>
+      <w:lvlText w:val="%7."/>
+      <w:lvlJc w:val="left"/>
+      <w:pPr>
+        <w:ind w:left="5040" w:hanging="360"/>
+      </w:pPr>
+    </w:lvl>
+    <w:lvl w:ilvl="7" w:tplc="04090019" w:tentative="1">
+      <w:start w:val="1"/>
+      <w:numFmt w:val="lowerLetter"/>
+      <w:lvlText w:val="%8."/>
+      <w:lvlJc w:val="left"/>
+      <w:pPr>
+        <w:ind w:left="5760" w:hanging="360"/>
+      </w:pPr>
+    </w:lvl>
+    <w:lvl w:ilvl="8" w:tplc="0409001B" w:tentative="1">
+      <w:start w:val="1"/>
+      <w:numFmt w:val="lowerRoman"/>
+      <w:lvlText w:val="%9."/>
+      <w:lvlJc w:val="right"/>
+      <w:pPr>
+        <w:ind w:left="6480" w:hanging="180"/>
+      </w:pPr>
+    </w:lvl>
+  </w:abstractNum>
   <w:num w:numId="1" w16cid:durableId="930237949">
     <w:abstractNumId w:val="0"/>
+  </w:num>
+  <w:num w:numId="2" w16cid:durableId="118962004">
+    <w:abstractNumId w:val="1"/>
   </w:num>
 </w:numbering>
 </file>
@@ -1129,6 +1545,48 @@
       <w:szCs w:val="26"/>
     </w:rPr>
   </w:style>
+  <w:style w:type="paragraph" w:styleId="Heading3">
+    <w:name w:val="heading 3"/>
+    <w:basedOn w:val="Normal"/>
+    <w:next w:val="Normal"/>
+    <w:link w:val="Heading3Char"/>
+    <w:uiPriority w:val="9"/>
+    <w:unhideWhenUsed/>
+    <w:qFormat/>
+    <w:rsid w:val="00411972"/>
+    <w:pPr>
+      <w:keepNext/>
+      <w:keepLines/>
+      <w:spacing w:before="40" w:after="0"/>
+      <w:outlineLvl w:val="2"/>
+    </w:pPr>
+    <w:rPr>
+      <w:rFonts w:asciiTheme="majorHAnsi" w:eastAsiaTheme="majorEastAsia" w:hAnsiTheme="majorHAnsi" w:cstheme="majorBidi"/>
+      <w:color w:val="0A2F40" w:themeColor="accent1" w:themeShade="7F"/>
+    </w:rPr>
+  </w:style>
+  <w:style w:type="paragraph" w:styleId="Heading4">
+    <w:name w:val="heading 4"/>
+    <w:basedOn w:val="Normal"/>
+    <w:next w:val="Normal"/>
+    <w:link w:val="Heading4Char"/>
+    <w:uiPriority w:val="9"/>
+    <w:unhideWhenUsed/>
+    <w:qFormat/>
+    <w:rsid w:val="00411972"/>
+    <w:pPr>
+      <w:keepNext/>
+      <w:keepLines/>
+      <w:spacing w:before="40" w:after="0"/>
+      <w:outlineLvl w:val="3"/>
+    </w:pPr>
+    <w:rPr>
+      <w:rFonts w:asciiTheme="majorHAnsi" w:eastAsiaTheme="majorEastAsia" w:hAnsiTheme="majorHAnsi" w:cstheme="majorBidi"/>
+      <w:i/>
+      <w:iCs/>
+      <w:color w:val="0F4761" w:themeColor="accent1" w:themeShade="BF"/>
+    </w:rPr>
+  </w:style>
   <w:style w:type="character" w:default="1" w:styleId="DefaultParagraphFont">
     <w:name w:val="Default Paragraph Font"/>
     <w:uiPriority w:val="1"/>
@@ -1229,6 +1687,30 @@
       <w:color w:val="0E2841" w:themeColor="text2"/>
       <w:sz w:val="18"/>
       <w:szCs w:val="18"/>
+    </w:rPr>
+  </w:style>
+  <w:style w:type="character" w:customStyle="1" w:styleId="Heading3Char">
+    <w:name w:val="Heading 3 Char"/>
+    <w:basedOn w:val="DefaultParagraphFont"/>
+    <w:link w:val="Heading3"/>
+    <w:uiPriority w:val="9"/>
+    <w:rsid w:val="00411972"/>
+    <w:rPr>
+      <w:rFonts w:asciiTheme="majorHAnsi" w:eastAsiaTheme="majorEastAsia" w:hAnsiTheme="majorHAnsi" w:cstheme="majorBidi"/>
+      <w:color w:val="0A2F40" w:themeColor="accent1" w:themeShade="7F"/>
+    </w:rPr>
+  </w:style>
+  <w:style w:type="character" w:customStyle="1" w:styleId="Heading4Char">
+    <w:name w:val="Heading 4 Char"/>
+    <w:basedOn w:val="DefaultParagraphFont"/>
+    <w:link w:val="Heading4"/>
+    <w:uiPriority w:val="9"/>
+    <w:rsid w:val="00411972"/>
+    <w:rPr>
+      <w:rFonts w:asciiTheme="majorHAnsi" w:eastAsiaTheme="majorEastAsia" w:hAnsiTheme="majorHAnsi" w:cstheme="majorBidi"/>
+      <w:i/>
+      <w:iCs/>
+      <w:color w:val="0F4761" w:themeColor="accent1" w:themeShade="BF"/>
     </w:rPr>
   </w:style>
 </w:styles>
@@ -1525,7 +2007,7 @@
 
 <file path=word/webextensions/taskpanes.xml><?xml version="1.0" encoding="utf-8"?>
 <wetp:taskpanes xmlns:wetp="http://schemas.microsoft.com/office/webextensions/taskpanes/2010/11">
-  <wetp:taskpane dockstate="right" visibility="0" width="350" row="3">
+  <wetp:taskpane dockstate="right" visibility="0" width="590" row="0">
     <wetp:webextensionref xmlns:r="http://schemas.openxmlformats.org/officeDocument/2006/relationships" r:id="rId1"/>
   </wetp:taskpane>
 </wetp:taskpanes>

</xml_diff>